<commit_message>
Changed to reflect the Public Act 103-0314 amendment to VESSA
</commit_message>
<xml_diff>
--- a/docassemble/RequestTimeOffWorkDueToDomesticViolence/data/templates/vessa_letter_da_template.docx
+++ b/docassemble/RequestTimeOffWorkDueToDomesticViolence/data/templates/vessa_letter_da_template.docx
@@ -1,6 +1,6 @@
 
 <file path=word/document.xml><?xml version="1.0" encoding="utf-8"?>
-<w:document xmlns:wpc="http://schemas.microsoft.com/office/word/2010/wordprocessingCanvas" xmlns:cx="http://schemas.microsoft.com/office/drawing/2014/chartex" xmlns:mc="http://schemas.openxmlformats.org/markup-compatibility/2006" xmlns:o="urn:schemas-microsoft-com:office:office" xmlns:r="http://schemas.openxmlformats.org/officeDocument/2006/relationships" xmlns:m="http://schemas.openxmlformats.org/officeDocument/2006/math" xmlns:v="urn:schemas-microsoft-com:vml" xmlns:wp14="http://schemas.microsoft.com/office/word/2010/wordprocessingDrawing" xmlns:wp="http://schemas.openxmlformats.org/drawingml/2006/wordprocessingDrawing" xmlns:w10="urn:schemas-microsoft-com:office:word" xmlns:w="http://schemas.openxmlformats.org/wordprocessingml/2006/main" xmlns:w14="http://schemas.microsoft.com/office/word/2010/wordml" xmlns:w15="http://schemas.microsoft.com/office/word/2012/wordml" xmlns:w16se="http://schemas.microsoft.com/office/word/2015/wordml/symex" xmlns:wpg="http://schemas.microsoft.com/office/word/2010/wordprocessingGroup" xmlns:wpi="http://schemas.microsoft.com/office/word/2010/wordprocessingInk" xmlns:wne="http://schemas.microsoft.com/office/word/2006/wordml" xmlns:wps="http://schemas.microsoft.com/office/word/2010/wordprocessingShape" mc:Ignorable="w14 w15 w16se wp14">
+<w:document xmlns:wpc="http://schemas.microsoft.com/office/word/2010/wordprocessingCanvas" xmlns:cx="http://schemas.microsoft.com/office/drawing/2014/chartex" xmlns:cx1="http://schemas.microsoft.com/office/drawing/2015/9/8/chartex" xmlns:cx2="http://schemas.microsoft.com/office/drawing/2015/10/21/chartex" xmlns:cx3="http://schemas.microsoft.com/office/drawing/2016/5/9/chartex" xmlns:cx4="http://schemas.microsoft.com/office/drawing/2016/5/10/chartex" xmlns:cx5="http://schemas.microsoft.com/office/drawing/2016/5/11/chartex" xmlns:cx6="http://schemas.microsoft.com/office/drawing/2016/5/12/chartex" xmlns:cx7="http://schemas.microsoft.com/office/drawing/2016/5/13/chartex" xmlns:cx8="http://schemas.microsoft.com/office/drawing/2016/5/14/chartex" xmlns:mc="http://schemas.openxmlformats.org/markup-compatibility/2006" xmlns:aink="http://schemas.microsoft.com/office/drawing/2016/ink" xmlns:am3d="http://schemas.microsoft.com/office/drawing/2017/model3d" xmlns:o="urn:schemas-microsoft-com:office:office" xmlns:oel="http://schemas.microsoft.com/office/2019/extlst" xmlns:r="http://schemas.openxmlformats.org/officeDocument/2006/relationships" xmlns:m="http://schemas.openxmlformats.org/officeDocument/2006/math" xmlns:v="urn:schemas-microsoft-com:vml" xmlns:wp14="http://schemas.microsoft.com/office/word/2010/wordprocessingDrawing" xmlns:wp="http://schemas.openxmlformats.org/drawingml/2006/wordprocessingDrawing" xmlns:w10="urn:schemas-microsoft-com:office:word" xmlns:w="http://schemas.openxmlformats.org/wordprocessingml/2006/main" xmlns:w14="http://schemas.microsoft.com/office/word/2010/wordml" xmlns:w15="http://schemas.microsoft.com/office/word/2012/wordml" xmlns:w16cex="http://schemas.microsoft.com/office/word/2018/wordml/cex" xmlns:w16cid="http://schemas.microsoft.com/office/word/2016/wordml/cid" xmlns:w16="http://schemas.microsoft.com/office/word/2018/wordml" xmlns:w16sdtdh="http://schemas.microsoft.com/office/word/2020/wordml/sdtdatahash" xmlns:w16se="http://schemas.microsoft.com/office/word/2015/wordml/symex" xmlns:wpg="http://schemas.microsoft.com/office/word/2010/wordprocessingGroup" xmlns:wpi="http://schemas.microsoft.com/office/word/2010/wordprocessingInk" xmlns:wne="http://schemas.microsoft.com/office/word/2006/wordml" xmlns:wps="http://schemas.microsoft.com/office/word/2010/wordprocessingShape" mc:Ignorable="w14 w15 w16se w16cid w16 w16cex w16sdtdh wp14">
   <w:body>
     <w:p>
       <w:pPr>
@@ -42,15 +42,7 @@
           <w:sz w:val="22"/>
           <w:szCs w:val="22"/>
         </w:rPr>
-        <w:t>{% if supervisor.name.first != “” %</w:t>
-      </w:r>
-      <w:r>
-        <w:rPr>
-          <w:rFonts w:ascii="Arial" w:hAnsi="Arial" w:cs="Arial"/>
-          <w:sz w:val="22"/>
-          <w:szCs w:val="22"/>
-        </w:rPr>
-        <w:t>}</w:t>
+        <w:t>{% if supervisor.name.first != “” %}</w:t>
       </w:r>
       <w:r>
         <w:rPr>
@@ -93,8 +85,6 @@
         </w:rPr>
         <w:t>{% endif %}</w:t>
       </w:r>
-      <w:bookmarkStart w:id="0" w:name="_GoBack"/>
-      <w:bookmarkEnd w:id="0"/>
       <w:r>
         <w:rPr>
           <w:rFonts w:ascii="Arial" w:hAnsi="Arial" w:cs="Arial"/>
@@ -305,6 +295,46 @@
           <w:sz w:val="22"/>
           <w:szCs w:val="22"/>
         </w:rPr>
+        <w:t xml:space="preserve">{% </w:t>
+      </w:r>
+      <w:r>
+        <w:rPr>
+          <w:rFonts w:ascii="Arial" w:hAnsi="Arial" w:cs="Arial"/>
+          <w:sz w:val="22"/>
+          <w:szCs w:val="22"/>
+        </w:rPr>
+        <w:t>if situation == "my family member was killed in a crime of violence." or situation == "my household member was killed in a crime of violence."</w:t>
+      </w:r>
+      <w:r>
+        <w:rPr>
+          <w:rFonts w:ascii="Arial" w:hAnsi="Arial" w:cs="Arial"/>
+          <w:sz w:val="22"/>
+          <w:szCs w:val="22"/>
+        </w:rPr>
+        <w:t xml:space="preserve"> %} Because of this, I need to take time off work. Illinois law</w:t>
+      </w:r>
+      <w:r>
+        <w:rPr>
+          <w:rFonts w:ascii="Arial" w:hAnsi="Arial" w:cs="Arial"/>
+          <w:sz w:val="22"/>
+          <w:szCs w:val="22"/>
+        </w:rPr>
+        <w:t xml:space="preserve"> allows employees to take up to two weeks of unpaid, job-protected leave from work to attend a funeral, arrange a funeral, or grieve, if a family or household member is killed in a crime of violence.</w:t>
+      </w:r>
+      <w:r>
+        <w:rPr>
+          <w:rFonts w:ascii="Arial" w:hAnsi="Arial" w:cs="Arial"/>
+          <w:sz w:val="22"/>
+          <w:szCs w:val="22"/>
+        </w:rPr>
+        <w:t>{% else %}</w:t>
+      </w:r>
+      <w:r>
+        <w:rPr>
+          <w:rFonts w:ascii="Arial" w:hAnsi="Arial" w:cs="Arial"/>
+          <w:sz w:val="22"/>
+          <w:szCs w:val="22"/>
+        </w:rPr>
         <w:t xml:space="preserve"> Because of this, I need to take time off work to attend to safety needs. Illinois law provides employment protection for employees who are </w:t>
       </w:r>
       <w:r>
@@ -337,7 +367,23 @@
           <w:sz w:val="22"/>
           <w:szCs w:val="22"/>
         </w:rPr>
-        <w:t>, and who claim protection under that law. The law is called the Victims’ Economic Sec</w:t>
+        <w:t>, and who claim protection under that law.</w:t>
+      </w:r>
+      <w:r>
+        <w:rPr>
+          <w:rFonts w:ascii="Arial" w:hAnsi="Arial" w:cs="Arial"/>
+          <w:sz w:val="22"/>
+          <w:szCs w:val="22"/>
+        </w:rPr>
+        <w:t>{% endif %}</w:t>
+      </w:r>
+      <w:r>
+        <w:rPr>
+          <w:rFonts w:ascii="Arial" w:hAnsi="Arial" w:cs="Arial"/>
+          <w:sz w:val="22"/>
+          <w:szCs w:val="22"/>
+        </w:rPr>
+        <w:t xml:space="preserve"> The law is called the Victims’ Economic Sec</w:t>
       </w:r>
       <w:r>
         <w:rPr>
@@ -387,7 +433,7 @@
           <w:sz w:val="22"/>
           <w:szCs w:val="22"/>
         </w:rPr>
-        <w:t xml:space="preserve"> of domestic or sexual violence or because they requested an adjustment to their work schedule to cope with the domestic or sexual violence and its many effects. VESSA also specifically requires that an employer reasonably accommodate any known work-related limitations resulting from the domestic or sexual violen</w:t>
+        <w:t xml:space="preserve"> of domestic or sexual violence or because they requested an adjustment to their work schedule to cope with the violence and its many effects. VESSA also specifically requires that an employer reasonably accommodate any known work-related limitations resulting from the domestic or sexual violen</w:t>
       </w:r>
       <w:r>
         <w:rPr>
@@ -429,6 +475,38 @@
           <w:sz w:val="22"/>
           <w:szCs w:val="22"/>
         </w:rPr>
+        <w:t xml:space="preserve">{% </w:t>
+      </w:r>
+      <w:r>
+        <w:rPr>
+          <w:rFonts w:ascii="Arial" w:hAnsi="Arial" w:cs="Arial"/>
+          <w:sz w:val="22"/>
+          <w:szCs w:val="22"/>
+        </w:rPr>
+        <w:t>if situation == "my family member was killed in a crime of violence." or situation == "my household member was killed in a crime of violence."</w:t>
+      </w:r>
+      <w:r>
+        <w:rPr>
+          <w:rFonts w:ascii="Arial" w:hAnsi="Arial" w:cs="Arial"/>
+          <w:sz w:val="22"/>
+          <w:szCs w:val="22"/>
+        </w:rPr>
+        <w:t xml:space="preserve"> %}</w:t>
+      </w:r>
+      <w:r>
+        <w:rPr>
+          <w:rFonts w:ascii="Arial" w:hAnsi="Arial" w:cs="Arial"/>
+          <w:sz w:val="22"/>
+          <w:szCs w:val="22"/>
+        </w:rPr>
+        <w:t>2{% else %}</w:t>
+      </w:r>
+      <w:r>
+        <w:rPr>
+          <w:rFonts w:ascii="Arial" w:hAnsi="Arial" w:cs="Arial"/>
+          <w:sz w:val="22"/>
+          <w:szCs w:val="22"/>
+        </w:rPr>
         <w:t xml:space="preserve">{% if govt_employer == True %}12{% </w:t>
       </w:r>
       <w:r>
@@ -485,6 +563,14 @@
           <w:sz w:val="22"/>
           <w:szCs w:val="22"/>
         </w:rPr>
+        <w:t>{% endif %}</w:t>
+      </w:r>
+      <w:r>
+        <w:rPr>
+          <w:rFonts w:ascii="Arial" w:hAnsi="Arial" w:cs="Arial"/>
+          <w:sz w:val="22"/>
+          <w:szCs w:val="22"/>
+        </w:rPr>
         <w:t xml:space="preserve"> weeks (based on the size and type of employer) of unpaid leave, which may be t</w:t>
       </w:r>
       <w:r>
@@ -517,7 +603,23 @@
           <w:sz w:val="22"/>
           <w:szCs w:val="22"/>
         </w:rPr>
-        <w:t>he employee can use this leave to seek medical attention or counseling, to participate in safety planning, or to take any action to increase their own safety. Following an employee’s use of VESSA leave, VESSA provides that the employer must restore the employee to their former position or to an equivalent position.</w:t>
+        <w:t>he employee can use this leave to seek medical attention or counseling, to participate in safety planning,</w:t>
+      </w:r>
+      <w:r>
+        <w:rPr>
+          <w:rFonts w:ascii="Arial" w:hAnsi="Arial" w:cs="Arial"/>
+          <w:sz w:val="22"/>
+          <w:szCs w:val="22"/>
+        </w:rPr>
+        <w:t xml:space="preserve"> grieve the loss of a family or household member,</w:t>
+      </w:r>
+      <w:r>
+        <w:rPr>
+          <w:rFonts w:ascii="Arial" w:hAnsi="Arial" w:cs="Arial"/>
+          <w:sz w:val="22"/>
+          <w:szCs w:val="22"/>
+        </w:rPr>
+        <w:t xml:space="preserve"> or to take any action to increase their own safety. Following an employee’s use of VESSA leave, VESSA provides that the employer must restore the employee to their former position or to an equivalent position.</w:t>
       </w:r>
     </w:p>
     <w:p>
@@ -817,32 +919,97 @@
           <w:sz w:val="22"/>
           <w:szCs w:val="22"/>
         </w:rPr>
-        <w:t xml:space="preserve"> off, there may be other times which I cannot know in advance when I will need time off to attend to safety needs. Please let me know how you would like me to handle these times, if they happen.</w:t>
-      </w:r>
-    </w:p>
-    <w:p>
-      <w:pPr>
-        <w:rPr>
-          <w:rFonts w:ascii="Arial" w:hAnsi="Arial" w:cs="Arial"/>
-          <w:sz w:val="22"/>
-          <w:szCs w:val="22"/>
-        </w:rPr>
-      </w:pPr>
-    </w:p>
-    <w:p>
-      <w:pPr>
-        <w:rPr>
-          <w:rFonts w:ascii="Arial" w:hAnsi="Arial" w:cs="Arial"/>
-          <w:sz w:val="22"/>
-          <w:szCs w:val="22"/>
-        </w:rPr>
-      </w:pPr>
-      <w:r>
-        <w:rPr>
-          <w:rFonts w:ascii="Arial" w:hAnsi="Arial" w:cs="Arial"/>
-          <w:sz w:val="22"/>
-          <w:szCs w:val="22"/>
-        </w:rPr>
+        <w:t xml:space="preserve"> off, there may be other times which I cannot know in advance</w:t>
+      </w:r>
+      <w:r>
+        <w:rPr>
+          <w:rFonts w:ascii="Arial" w:hAnsi="Arial" w:cs="Arial"/>
+          <w:sz w:val="22"/>
+          <w:szCs w:val="22"/>
+        </w:rPr>
+        <w:t>}}</w:t>
+      </w:r>
+      <w:r>
+        <w:rPr>
+          <w:rFonts w:ascii="Arial" w:hAnsi="Arial" w:cs="Arial"/>
+          <w:sz w:val="22"/>
+          <w:szCs w:val="22"/>
+        </w:rPr>
+        <w:t xml:space="preserve">{% </w:t>
+      </w:r>
+      <w:r>
+        <w:rPr>
+          <w:rFonts w:ascii="Arial" w:hAnsi="Arial" w:cs="Arial"/>
+          <w:sz w:val="22"/>
+          <w:szCs w:val="22"/>
+        </w:rPr>
+        <w:t>if situation == "my family member was killed in a crime of violence." or situation == "my household member was killed in a crime of violence."</w:t>
+      </w:r>
+      <w:r>
+        <w:rPr>
+          <w:rFonts w:ascii="Arial" w:hAnsi="Arial" w:cs="Arial"/>
+          <w:sz w:val="22"/>
+          <w:szCs w:val="22"/>
+        </w:rPr>
+        <w:t xml:space="preserve"> %}</w:t>
+      </w:r>
+      <w:r>
+        <w:rPr>
+          <w:rFonts w:ascii="Arial" w:hAnsi="Arial" w:cs="Arial"/>
+          <w:sz w:val="22"/>
+          <w:szCs w:val="22"/>
+        </w:rPr>
+        <w:t>.{% else %}</w:t>
+      </w:r>
+      <w:r>
+        <w:rPr>
+          <w:rFonts w:ascii="Arial" w:hAnsi="Arial" w:cs="Arial"/>
+          <w:sz w:val="22"/>
+          <w:szCs w:val="22"/>
+        </w:rPr>
+        <w:t xml:space="preserve"> when I will need time off to attend to safety needs.</w:t>
+      </w:r>
+      <w:r>
+        <w:rPr>
+          <w:rFonts w:ascii="Arial" w:hAnsi="Arial" w:cs="Arial"/>
+          <w:sz w:val="22"/>
+          <w:szCs w:val="22"/>
+        </w:rPr>
+        <w:t>{% endif %}</w:t>
+      </w:r>
+      <w:r>
+        <w:rPr>
+          <w:rFonts w:ascii="Arial" w:hAnsi="Arial" w:cs="Arial"/>
+          <w:sz w:val="22"/>
+          <w:szCs w:val="22"/>
+        </w:rPr>
+        <w:t xml:space="preserve"> Please let me know how you would like me to handle these times, if they happen.</w:t>
+      </w:r>
+    </w:p>
+    <w:p>
+      <w:pPr>
+        <w:rPr>
+          <w:rFonts w:ascii="Arial" w:hAnsi="Arial" w:cs="Arial"/>
+          <w:sz w:val="22"/>
+          <w:szCs w:val="22"/>
+        </w:rPr>
+      </w:pPr>
+    </w:p>
+    <w:p>
+      <w:pPr>
+        <w:rPr>
+          <w:rFonts w:ascii="Arial" w:hAnsi="Arial" w:cs="Arial"/>
+          <w:sz w:val="22"/>
+          <w:szCs w:val="22"/>
+        </w:rPr>
+      </w:pPr>
+      <w:r>
+        <w:rPr>
+          <w:rFonts w:ascii="Arial" w:hAnsi="Arial" w:cs="Arial"/>
+          <w:sz w:val="22"/>
+          <w:szCs w:val="22"/>
+        </w:rPr>
+        <w:lastRenderedPageBreak/>
         <w:t>Sincerely,</w:t>
       </w:r>
     </w:p>
@@ -1077,7 +1244,6 @@
           <w:sz w:val="22"/>
           <w:szCs w:val="22"/>
         </w:rPr>
-        <w:lastRenderedPageBreak/>
         <w:t>{{user.address.line_one(bare = True)}}</w:t>
       </w:r>
     </w:p>
@@ -1436,7 +1602,7 @@
 </file>
 
 <file path=word/styles.xml><?xml version="1.0" encoding="utf-8"?>
-<w:styles xmlns:mc="http://schemas.openxmlformats.org/markup-compatibility/2006" xmlns:r="http://schemas.openxmlformats.org/officeDocument/2006/relationships" xmlns:w="http://schemas.openxmlformats.org/wordprocessingml/2006/main" xmlns:w14="http://schemas.microsoft.com/office/word/2010/wordml" xmlns:w15="http://schemas.microsoft.com/office/word/2012/wordml" xmlns:w16se="http://schemas.microsoft.com/office/word/2015/wordml/symex" mc:Ignorable="w14 w15 w16se">
+<w:styles xmlns:mc="http://schemas.openxmlformats.org/markup-compatibility/2006" xmlns:r="http://schemas.openxmlformats.org/officeDocument/2006/relationships" xmlns:w="http://schemas.openxmlformats.org/wordprocessingml/2006/main" xmlns:w14="http://schemas.microsoft.com/office/word/2010/wordml" xmlns:w15="http://schemas.microsoft.com/office/word/2012/wordml" xmlns:w16cex="http://schemas.microsoft.com/office/word/2018/wordml/cex" xmlns:w16cid="http://schemas.microsoft.com/office/word/2016/wordml/cid" xmlns:w16="http://schemas.microsoft.com/office/word/2018/wordml" xmlns:w16sdtdh="http://schemas.microsoft.com/office/word/2020/wordml/sdtdatahash" xmlns:w16se="http://schemas.microsoft.com/office/word/2015/wordml/symex" mc:Ignorable="w14 w15 w16se w16cid w16 w16cex w16sdtdh">
   <w:docDefaults>
     <w:rPrDefault>
       <w:rPr>
@@ -1452,7 +1618,7 @@
       </w:pPr>
     </w:pPrDefault>
   </w:docDefaults>
-  <w:latentStyles w:defLockedState="0" w:defUIPriority="99" w:defSemiHidden="0" w:defUnhideWhenUsed="0" w:defQFormat="0" w:count="371">
+  <w:latentStyles w:defLockedState="0" w:defUIPriority="99" w:defSemiHidden="0" w:defUnhideWhenUsed="0" w:defQFormat="0" w:count="376">
     <w:lsdException w:name="Normal" w:uiPriority="0" w:qFormat="1"/>
     <w:lsdException w:name="heading 1" w:uiPriority="9" w:qFormat="1"/>
     <w:lsdException w:name="heading 2" w:semiHidden="1" w:uiPriority="9" w:unhideWhenUsed="1" w:qFormat="1"/>
@@ -1824,6 +1990,11 @@
     <w:lsdException w:name="List Table 5 Dark Accent 6" w:uiPriority="50"/>
     <w:lsdException w:name="List Table 6 Colorful Accent 6" w:uiPriority="51"/>
     <w:lsdException w:name="List Table 7 Colorful Accent 6" w:uiPriority="52"/>
+    <w:lsdException w:name="Mention" w:semiHidden="1" w:unhideWhenUsed="1"/>
+    <w:lsdException w:name="Smart Hyperlink" w:semiHidden="1" w:unhideWhenUsed="1"/>
+    <w:lsdException w:name="Hashtag" w:semiHidden="1" w:unhideWhenUsed="1"/>
+    <w:lsdException w:name="Unresolved Mention" w:semiHidden="1" w:unhideWhenUsed="1"/>
+    <w:lsdException w:name="Smart Link" w:semiHidden="1" w:unhideWhenUsed="1"/>
   </w:latentStyles>
   <w:style w:type="paragraph" w:default="1" w:styleId="Normal">
     <w:name w:val="Normal"/>

</xml_diff>

<commit_message>
Implemented Jan 2 2024 feedback
</commit_message>
<xml_diff>
--- a/docassemble/RequestTimeOffWorkDueToDomesticViolence/data/templates/vessa_letter_da_template.docx
+++ b/docassemble/RequestTimeOffWorkDueToDomesticViolence/data/templates/vessa_letter_da_template.docx
@@ -491,6 +491,30 @@
           <w:sz w:val="22"/>
           <w:szCs w:val="22"/>
         </w:rPr>
+        <w:t xml:space="preserve"> %}2{% else %}</w:t>
+      </w:r>
+      <w:r>
+        <w:rPr>
+          <w:rFonts w:ascii="Arial" w:hAnsi="Arial" w:cs="Arial"/>
+          <w:sz w:val="22"/>
+          <w:szCs w:val="22"/>
+        </w:rPr>
+        <w:t xml:space="preserve">{% if govt_employer == True %}12{% </w:t>
+      </w:r>
+      <w:r>
+        <w:rPr>
+          <w:rFonts w:ascii="Arial" w:hAnsi="Arial" w:cs="Arial"/>
+          <w:sz w:val="22"/>
+          <w:szCs w:val="22"/>
+        </w:rPr>
+        <w:t>endif</w:t>
+      </w:r>
+      <w:r>
+        <w:rPr>
+          <w:rFonts w:ascii="Arial" w:hAnsi="Arial" w:cs="Arial"/>
+          <w:sz w:val="22"/>
+          <w:szCs w:val="22"/>
+        </w:rPr>
         <w:t xml:space="preserve"> %}</w:t>
       </w:r>
       <w:r>
@@ -499,23 +523,193 @@
           <w:sz w:val="22"/>
           <w:szCs w:val="22"/>
         </w:rPr>
-        <w:t>2{% else %}</w:t>
-      </w:r>
-      <w:r>
-        <w:rPr>
-          <w:rFonts w:ascii="Arial" w:hAnsi="Arial" w:cs="Arial"/>
-          <w:sz w:val="22"/>
-          <w:szCs w:val="22"/>
-        </w:rPr>
-        <w:t xml:space="preserve">{% if govt_employer == True %}12{% </w:t>
-      </w:r>
-      <w:r>
-        <w:rPr>
-          <w:rFonts w:ascii="Arial" w:hAnsi="Arial" w:cs="Arial"/>
-          <w:sz w:val="22"/>
-          <w:szCs w:val="22"/>
-        </w:rPr>
-        <w:t>endif</w:t>
+        <w:t>{% if govt_employer == False %}</w:t>
+      </w:r>
+      <w:r>
+        <w:rPr>
+          <w:rFonts w:ascii="Arial" w:hAnsi="Arial" w:cs="Arial"/>
+          <w:sz w:val="22"/>
+          <w:szCs w:val="22"/>
+        </w:rPr>
+        <w:t>{% if employee_count == '50 or more employees' %}12{% endif %}{% if employee_count == '15-49 employees' %}8{% endif %}{%</w:t>
+      </w:r>
+      <w:r>
+        <w:rPr>
+          <w:rFonts w:ascii="Arial" w:hAnsi="Arial" w:cs="Arial"/>
+          <w:sz w:val="22"/>
+          <w:szCs w:val="22"/>
+        </w:rPr>
+        <w:t xml:space="preserve"> </w:t>
+      </w:r>
+      <w:r>
+        <w:rPr>
+          <w:rFonts w:ascii="Arial" w:hAnsi="Arial" w:cs="Arial"/>
+          <w:sz w:val="22"/>
+          <w:szCs w:val="22"/>
+        </w:rPr>
+        <w:t>if employee_count == '1-14 employees' %}4{% endif %}{% endif %}</w:t>
+      </w:r>
+      <w:r>
+        <w:rPr>
+          <w:rFonts w:ascii="Arial" w:hAnsi="Arial" w:cs="Arial"/>
+          <w:sz w:val="22"/>
+          <w:szCs w:val="22"/>
+        </w:rPr>
+        <w:t>{% endif %}</w:t>
+      </w:r>
+      <w:r>
+        <w:rPr>
+          <w:rFonts w:ascii="Arial" w:hAnsi="Arial" w:cs="Arial"/>
+          <w:sz w:val="22"/>
+          <w:szCs w:val="22"/>
+        </w:rPr>
+        <w:t xml:space="preserve"> weeks (based on the size and type of employer) of unpaid leave, which may be t</w:t>
+      </w:r>
+      <w:r>
+        <w:rPr>
+          <w:rFonts w:ascii="Arial" w:hAnsi="Arial" w:cs="Arial"/>
+          <w:sz w:val="22"/>
+          <w:szCs w:val="22"/>
+        </w:rPr>
+        <w:t>aken on an intermittent basis.</w:t>
+      </w:r>
+      <w:r>
+        <w:rPr>
+          <w:rFonts w:ascii="Arial" w:hAnsi="Arial" w:cs="Arial"/>
+          <w:sz w:val="22"/>
+          <w:szCs w:val="22"/>
+        </w:rPr>
+        <w:t xml:space="preserve"> </w:t>
+      </w:r>
+      <w:r>
+        <w:rPr>
+          <w:rFonts w:ascii="Arial" w:hAnsi="Arial" w:cs="Arial"/>
+          <w:sz w:val="22"/>
+          <w:szCs w:val="22"/>
+        </w:rPr>
+        <w:t>T</w:t>
+      </w:r>
+      <w:r>
+        <w:rPr>
+          <w:rFonts w:ascii="Arial" w:hAnsi="Arial" w:cs="Arial"/>
+          <w:sz w:val="22"/>
+          <w:szCs w:val="22"/>
+        </w:rPr>
+        <w:t>he employee can use this leave to seek medical attention or counseling, to participate in safety planning,</w:t>
+      </w:r>
+      <w:r>
+        <w:rPr>
+          <w:rFonts w:ascii="Arial" w:hAnsi="Arial" w:cs="Arial"/>
+          <w:sz w:val="22"/>
+          <w:szCs w:val="22"/>
+        </w:rPr>
+        <w:t xml:space="preserve"> grieve the loss of a family or household member,</w:t>
+      </w:r>
+      <w:r>
+        <w:rPr>
+          <w:rFonts w:ascii="Arial" w:hAnsi="Arial" w:cs="Arial"/>
+          <w:sz w:val="22"/>
+          <w:szCs w:val="22"/>
+        </w:rPr>
+        <w:t xml:space="preserve"> or to take any action to increase their own safety. Following an employee’s use of VESSA leave, VESSA provides that the employer must restore the employee to their former position or to an equivalent position.</w:t>
+      </w:r>
+    </w:p>
+    <w:p>
+      <w:pPr>
+        <w:rPr>
+          <w:rFonts w:ascii="Arial" w:hAnsi="Arial" w:cs="Arial"/>
+          <w:sz w:val="22"/>
+          <w:szCs w:val="22"/>
+        </w:rPr>
+      </w:pPr>
+    </w:p>
+    <w:p>
+      <w:pPr>
+        <w:rPr>
+          <w:rFonts w:ascii="Arial" w:hAnsi="Arial" w:cs="Arial"/>
+          <w:sz w:val="22"/>
+          <w:szCs w:val="22"/>
+        </w:rPr>
+      </w:pPr>
+      <w:r>
+        <w:rPr>
+          <w:rFonts w:ascii="Arial" w:hAnsi="Arial" w:cs="Arial"/>
+          <w:sz w:val="22"/>
+          <w:szCs w:val="22"/>
+        </w:rPr>
+        <w:t xml:space="preserve">I will need </w:t>
+      </w:r>
+      <w:r>
+        <w:rPr>
+          <w:rFonts w:ascii="Arial" w:hAnsi="Arial" w:cs="Arial"/>
+          <w:sz w:val="22"/>
+          <w:szCs w:val="22"/>
+        </w:rPr>
+        <w:t xml:space="preserve">time off in order to </w:t>
+      </w:r>
+      <w:r>
+        <w:rPr>
+          <w:rFonts w:ascii="Arial" w:hAnsi="Arial" w:cs="Arial"/>
+          <w:sz w:val="22"/>
+          <w:szCs w:val="22"/>
+        </w:rPr>
+        <w:t>{{ off_why</w:t>
+      </w:r>
+      <w:r>
+        <w:rPr>
+          <w:rFonts w:ascii="Arial" w:hAnsi="Arial" w:cs="Arial"/>
+          <w:sz w:val="22"/>
+          <w:szCs w:val="22"/>
+        </w:rPr>
+        <w:t>.rstrip(‘.’)</w:t>
+      </w:r>
+      <w:r>
+        <w:rPr>
+          <w:rFonts w:ascii="Arial" w:hAnsi="Arial" w:cs="Arial"/>
+          <w:sz w:val="22"/>
+          <w:szCs w:val="22"/>
+        </w:rPr>
+        <w:t xml:space="preserve"> }}</w:t>
+      </w:r>
+      <w:r>
+        <w:rPr>
+          <w:rFonts w:ascii="Arial" w:hAnsi="Arial" w:cs="Arial"/>
+          <w:sz w:val="22"/>
+          <w:szCs w:val="22"/>
+        </w:rPr>
+        <w:t xml:space="preserve">. </w:t>
+      </w:r>
+      <w:r>
+        <w:rPr>
+          <w:rFonts w:ascii="Arial" w:hAnsi="Arial" w:cs="Arial"/>
+          <w:sz w:val="22"/>
+          <w:szCs w:val="22"/>
+        </w:rPr>
+        <w:t xml:space="preserve">{% if time_type == </w:t>
+      </w:r>
+      <w:r>
+        <w:rPr>
+          <w:rFonts w:ascii="Arial" w:hAnsi="Arial" w:cs="Arial"/>
+          <w:sz w:val="22"/>
+          <w:szCs w:val="22"/>
+        </w:rPr>
+        <w:t>‘</w:t>
+      </w:r>
+      <w:r>
+        <w:rPr>
+          <w:rFonts w:ascii="Arial" w:hAnsi="Arial" w:cs="Arial"/>
+          <w:sz w:val="22"/>
+          <w:szCs w:val="22"/>
+        </w:rPr>
+        <w:t>nuanced</w:t>
+      </w:r>
+      <w:r>
+        <w:rPr>
+          <w:rFonts w:ascii="Arial" w:hAnsi="Arial" w:cs="Arial"/>
+          <w:sz w:val="22"/>
+          <w:szCs w:val="22"/>
+        </w:rPr>
+        <w:t>’</w:t>
       </w:r>
       <w:r>
         <w:rPr>
@@ -531,15 +725,55 @@
           <w:sz w:val="22"/>
           <w:szCs w:val="22"/>
         </w:rPr>
-        <w:t>{% if govt_employer == False %}</w:t>
-      </w:r>
-      <w:r>
-        <w:rPr>
-          <w:rFonts w:ascii="Arial" w:hAnsi="Arial" w:cs="Arial"/>
-          <w:sz w:val="22"/>
-          <w:szCs w:val="22"/>
-        </w:rPr>
-        <w:t>{% if employee_count == '50 or more employees' %}12{% endif %}{% if employee_count == '15-49 employees' %}8{% endif %}{%</w:t>
+        <w:t>{{ spread_out }}{% endif %}</w:t>
+      </w:r>
+      <w:r>
+        <w:rPr>
+          <w:rFonts w:ascii="Arial" w:hAnsi="Arial" w:cs="Arial"/>
+          <w:sz w:val="22"/>
+          <w:szCs w:val="22"/>
+        </w:rPr>
+        <w:t>{</w:t>
+      </w:r>
+      <w:r>
+        <w:rPr>
+          <w:rFonts w:ascii="Arial" w:hAnsi="Arial" w:cs="Arial"/>
+          <w:sz w:val="22"/>
+          <w:szCs w:val="22"/>
+        </w:rPr>
+        <w:t xml:space="preserve">% </w:t>
+      </w:r>
+      <w:r>
+        <w:rPr>
+          <w:rFonts w:ascii="Arial" w:hAnsi="Arial" w:cs="Arial"/>
+          <w:sz w:val="22"/>
+          <w:szCs w:val="22"/>
+        </w:rPr>
+        <w:t>if time_type == '</w:t>
+      </w:r>
+      <w:r>
+        <w:rPr>
+          <w:rFonts w:ascii="Arial" w:hAnsi="Arial" w:cs="Arial"/>
+          <w:sz w:val="22"/>
+          <w:szCs w:val="22"/>
+        </w:rPr>
+        <w:t>subsequent</w:t>
+      </w:r>
+      <w:r>
+        <w:rPr>
+          <w:rFonts w:ascii="Arial" w:hAnsi="Arial" w:cs="Arial"/>
+          <w:sz w:val="22"/>
+          <w:szCs w:val="22"/>
+        </w:rPr>
+        <w:t>' %}</w:t>
+      </w:r>
+      <w:r>
+        <w:rPr>
+          <w:rFonts w:ascii="Arial" w:hAnsi="Arial" w:cs="Arial"/>
+          <w:sz w:val="22"/>
+          <w:szCs w:val="22"/>
+        </w:rPr>
+        <w:t>The time off I am requesting is</w:t>
       </w:r>
       <w:r>
         <w:rPr>
@@ -555,7 +789,113 @@
           <w:sz w:val="22"/>
           <w:szCs w:val="22"/>
         </w:rPr>
-        <w:t>if employee_count == '1-14 employees' %}4{% endif %}{% endif %}</w:t>
+        <w:t>{{ start_date }} to {{ end_date</w:t>
+      </w:r>
+      <w:r>
+        <w:rPr>
+          <w:rFonts w:ascii="Arial" w:hAnsi="Arial" w:cs="Arial"/>
+          <w:sz w:val="22"/>
+          <w:szCs w:val="22"/>
+        </w:rPr>
+        <w:t xml:space="preserve"> </w:t>
+      </w:r>
+      <w:r>
+        <w:rPr>
+          <w:rFonts w:ascii="Arial" w:hAnsi="Arial" w:cs="Arial"/>
+          <w:sz w:val="22"/>
+          <w:szCs w:val="22"/>
+        </w:rPr>
+        <w:t>}}</w:t>
+      </w:r>
+      <w:r>
+        <w:rPr>
+          <w:rFonts w:ascii="Arial" w:hAnsi="Arial" w:cs="Arial"/>
+          <w:sz w:val="22"/>
+          <w:szCs w:val="22"/>
+        </w:rPr>
+        <w:t>.</w:t>
+      </w:r>
+      <w:r>
+        <w:rPr>
+          <w:rFonts w:ascii="Arial" w:hAnsi="Arial" w:cs="Arial"/>
+          <w:sz w:val="22"/>
+          <w:szCs w:val="22"/>
+        </w:rPr>
+        <w:t xml:space="preserve">{% endif %}{% if time_type == ‘One day’ </w:t>
+      </w:r>
+      <w:r>
+        <w:rPr>
+          <w:rFonts w:ascii="Arial" w:hAnsi="Arial" w:cs="Arial"/>
+          <w:sz w:val="22"/>
+          <w:szCs w:val="22"/>
+        </w:rPr>
+        <w:t>%}</w:t>
+      </w:r>
+      <w:r>
+        <w:rPr>
+          <w:rFonts w:ascii="Arial" w:hAnsi="Arial" w:cs="Arial"/>
+          <w:sz w:val="22"/>
+          <w:szCs w:val="22"/>
+        </w:rPr>
+        <w:t>The time off I am requesting is</w:t>
+      </w:r>
+      <w:r>
+        <w:rPr>
+          <w:rFonts w:ascii="Arial" w:hAnsi="Arial" w:cs="Arial"/>
+          <w:sz w:val="22"/>
+          <w:szCs w:val="22"/>
+        </w:rPr>
+        <w:t xml:space="preserve"> </w:t>
+      </w:r>
+      <w:r>
+        <w:rPr>
+          <w:rFonts w:ascii="Arial" w:hAnsi="Arial" w:cs="Arial"/>
+          <w:sz w:val="22"/>
+          <w:szCs w:val="22"/>
+        </w:rPr>
+        <w:t>{{ one_day_date }}.{% endif %}</w:t>
+      </w:r>
+    </w:p>
+    <w:p>
+      <w:pPr>
+        <w:rPr>
+          <w:rFonts w:ascii="Arial" w:hAnsi="Arial" w:cs="Arial"/>
+          <w:sz w:val="22"/>
+          <w:szCs w:val="22"/>
+        </w:rPr>
+      </w:pPr>
+    </w:p>
+    <w:p>
+      <w:pPr>
+        <w:rPr>
+          <w:rFonts w:ascii="Arial" w:hAnsi="Arial" w:cs="Arial"/>
+          <w:sz w:val="22"/>
+          <w:szCs w:val="22"/>
+        </w:rPr>
+      </w:pPr>
+      <w:r>
+        <w:rPr>
+          <w:rFonts w:ascii="Arial" w:hAnsi="Arial" w:cs="Arial"/>
+          <w:sz w:val="22"/>
+          <w:szCs w:val="22"/>
+        </w:rPr>
+        <w:t xml:space="preserve">If you would like me to provide documentation of these activities, please let me know. While I know now that I will need </w:t>
+      </w:r>
+      <w:r>
+        <w:rPr>
+          <w:rFonts w:ascii="Arial" w:hAnsi="Arial" w:cs="Arial"/>
+          <w:sz w:val="22"/>
+          <w:szCs w:val="22"/>
+        </w:rPr>
+        <w:t>{% if time_type == ‘One day’ %}this date{% else %}</w:t>
+      </w:r>
+      <w:r>
+        <w:rPr>
+          <w:rFonts w:ascii="Arial" w:hAnsi="Arial" w:cs="Arial"/>
+          <w:sz w:val="22"/>
+          <w:szCs w:val="22"/>
+        </w:rPr>
+        <w:t>these dates</w:t>
       </w:r>
       <w:r>
         <w:rPr>
@@ -571,354 +911,6 @@
           <w:sz w:val="22"/>
           <w:szCs w:val="22"/>
         </w:rPr>
-        <w:t xml:space="preserve"> weeks (based on the size and type of employer) of unpaid leave, which may be t</w:t>
-      </w:r>
-      <w:r>
-        <w:rPr>
-          <w:rFonts w:ascii="Arial" w:hAnsi="Arial" w:cs="Arial"/>
-          <w:sz w:val="22"/>
-          <w:szCs w:val="22"/>
-        </w:rPr>
-        <w:t>aken on an intermittent basis.</w:t>
-      </w:r>
-      <w:r>
-        <w:rPr>
-          <w:rFonts w:ascii="Arial" w:hAnsi="Arial" w:cs="Arial"/>
-          <w:sz w:val="22"/>
-          <w:szCs w:val="22"/>
-        </w:rPr>
-        <w:t xml:space="preserve"> </w:t>
-      </w:r>
-      <w:r>
-        <w:rPr>
-          <w:rFonts w:ascii="Arial" w:hAnsi="Arial" w:cs="Arial"/>
-          <w:sz w:val="22"/>
-          <w:szCs w:val="22"/>
-        </w:rPr>
-        <w:t>T</w:t>
-      </w:r>
-      <w:r>
-        <w:rPr>
-          <w:rFonts w:ascii="Arial" w:hAnsi="Arial" w:cs="Arial"/>
-          <w:sz w:val="22"/>
-          <w:szCs w:val="22"/>
-        </w:rPr>
-        <w:t>he employee can use this leave to seek medical attention or counseling, to participate in safety planning,</w:t>
-      </w:r>
-      <w:r>
-        <w:rPr>
-          <w:rFonts w:ascii="Arial" w:hAnsi="Arial" w:cs="Arial"/>
-          <w:sz w:val="22"/>
-          <w:szCs w:val="22"/>
-        </w:rPr>
-        <w:t xml:space="preserve"> grieve the loss of a family or household member,</w:t>
-      </w:r>
-      <w:r>
-        <w:rPr>
-          <w:rFonts w:ascii="Arial" w:hAnsi="Arial" w:cs="Arial"/>
-          <w:sz w:val="22"/>
-          <w:szCs w:val="22"/>
-        </w:rPr>
-        <w:t xml:space="preserve"> or to take any action to increase their own safety. Following an employee’s use of VESSA leave, VESSA provides that the employer must restore the employee to their former position or to an equivalent position.</w:t>
-      </w:r>
-    </w:p>
-    <w:p>
-      <w:pPr>
-        <w:rPr>
-          <w:rFonts w:ascii="Arial" w:hAnsi="Arial" w:cs="Arial"/>
-          <w:sz w:val="22"/>
-          <w:szCs w:val="22"/>
-        </w:rPr>
-      </w:pPr>
-    </w:p>
-    <w:p>
-      <w:pPr>
-        <w:rPr>
-          <w:rFonts w:ascii="Arial" w:hAnsi="Arial" w:cs="Arial"/>
-          <w:sz w:val="22"/>
-          <w:szCs w:val="22"/>
-        </w:rPr>
-      </w:pPr>
-      <w:r>
-        <w:rPr>
-          <w:rFonts w:ascii="Arial" w:hAnsi="Arial" w:cs="Arial"/>
-          <w:sz w:val="22"/>
-          <w:szCs w:val="22"/>
-        </w:rPr>
-        <w:t xml:space="preserve">I will need </w:t>
-      </w:r>
-      <w:r>
-        <w:rPr>
-          <w:rFonts w:ascii="Arial" w:hAnsi="Arial" w:cs="Arial"/>
-          <w:sz w:val="22"/>
-          <w:szCs w:val="22"/>
-        </w:rPr>
-        <w:t xml:space="preserve">time off in order to </w:t>
-      </w:r>
-      <w:r>
-        <w:rPr>
-          <w:rFonts w:ascii="Arial" w:hAnsi="Arial" w:cs="Arial"/>
-          <w:sz w:val="22"/>
-          <w:szCs w:val="22"/>
-        </w:rPr>
-        <w:t>{{ off_why</w:t>
-      </w:r>
-      <w:r>
-        <w:rPr>
-          <w:rFonts w:ascii="Arial" w:hAnsi="Arial" w:cs="Arial"/>
-          <w:sz w:val="22"/>
-          <w:szCs w:val="22"/>
-        </w:rPr>
-        <w:t>.rstrip(‘.’)</w:t>
-      </w:r>
-      <w:r>
-        <w:rPr>
-          <w:rFonts w:ascii="Arial" w:hAnsi="Arial" w:cs="Arial"/>
-          <w:sz w:val="22"/>
-          <w:szCs w:val="22"/>
-        </w:rPr>
-        <w:t xml:space="preserve"> }}</w:t>
-      </w:r>
-      <w:r>
-        <w:rPr>
-          <w:rFonts w:ascii="Arial" w:hAnsi="Arial" w:cs="Arial"/>
-          <w:sz w:val="22"/>
-          <w:szCs w:val="22"/>
-        </w:rPr>
-        <w:t xml:space="preserve">. </w:t>
-      </w:r>
-      <w:r>
-        <w:rPr>
-          <w:rFonts w:ascii="Arial" w:hAnsi="Arial" w:cs="Arial"/>
-          <w:sz w:val="22"/>
-          <w:szCs w:val="22"/>
-        </w:rPr>
-        <w:t xml:space="preserve">{% if time_type == </w:t>
-      </w:r>
-      <w:r>
-        <w:rPr>
-          <w:rFonts w:ascii="Arial" w:hAnsi="Arial" w:cs="Arial"/>
-          <w:sz w:val="22"/>
-          <w:szCs w:val="22"/>
-        </w:rPr>
-        <w:t>‘</w:t>
-      </w:r>
-      <w:r>
-        <w:rPr>
-          <w:rFonts w:ascii="Arial" w:hAnsi="Arial" w:cs="Arial"/>
-          <w:sz w:val="22"/>
-          <w:szCs w:val="22"/>
-        </w:rPr>
-        <w:t>nuanced</w:t>
-      </w:r>
-      <w:r>
-        <w:rPr>
-          <w:rFonts w:ascii="Arial" w:hAnsi="Arial" w:cs="Arial"/>
-          <w:sz w:val="22"/>
-          <w:szCs w:val="22"/>
-        </w:rPr>
-        <w:t>’</w:t>
-      </w:r>
-      <w:r>
-        <w:rPr>
-          <w:rFonts w:ascii="Arial" w:hAnsi="Arial" w:cs="Arial"/>
-          <w:sz w:val="22"/>
-          <w:szCs w:val="22"/>
-        </w:rPr>
-        <w:t xml:space="preserve"> %}</w:t>
-      </w:r>
-      <w:r>
-        <w:rPr>
-          <w:rFonts w:ascii="Arial" w:hAnsi="Arial" w:cs="Arial"/>
-          <w:sz w:val="22"/>
-          <w:szCs w:val="22"/>
-        </w:rPr>
-        <w:t>{{ spread_out }}{% endif %}</w:t>
-      </w:r>
-      <w:r>
-        <w:rPr>
-          <w:rFonts w:ascii="Arial" w:hAnsi="Arial" w:cs="Arial"/>
-          <w:sz w:val="22"/>
-          <w:szCs w:val="22"/>
-        </w:rPr>
-        <w:t>{</w:t>
-      </w:r>
-      <w:r>
-        <w:rPr>
-          <w:rFonts w:ascii="Arial" w:hAnsi="Arial" w:cs="Arial"/>
-          <w:sz w:val="22"/>
-          <w:szCs w:val="22"/>
-        </w:rPr>
-        <w:t xml:space="preserve">% </w:t>
-      </w:r>
-      <w:r>
-        <w:rPr>
-          <w:rFonts w:ascii="Arial" w:hAnsi="Arial" w:cs="Arial"/>
-          <w:sz w:val="22"/>
-          <w:szCs w:val="22"/>
-        </w:rPr>
-        <w:t>if time_type == '</w:t>
-      </w:r>
-      <w:r>
-        <w:rPr>
-          <w:rFonts w:ascii="Arial" w:hAnsi="Arial" w:cs="Arial"/>
-          <w:sz w:val="22"/>
-          <w:szCs w:val="22"/>
-        </w:rPr>
-        <w:t>subsequent</w:t>
-      </w:r>
-      <w:r>
-        <w:rPr>
-          <w:rFonts w:ascii="Arial" w:hAnsi="Arial" w:cs="Arial"/>
-          <w:sz w:val="22"/>
-          <w:szCs w:val="22"/>
-        </w:rPr>
-        <w:t>' %}</w:t>
-      </w:r>
-      <w:r>
-        <w:rPr>
-          <w:rFonts w:ascii="Arial" w:hAnsi="Arial" w:cs="Arial"/>
-          <w:sz w:val="22"/>
-          <w:szCs w:val="22"/>
-        </w:rPr>
-        <w:t>The time off I am requesting is</w:t>
-      </w:r>
-      <w:r>
-        <w:rPr>
-          <w:rFonts w:ascii="Arial" w:hAnsi="Arial" w:cs="Arial"/>
-          <w:sz w:val="22"/>
-          <w:szCs w:val="22"/>
-        </w:rPr>
-        <w:t xml:space="preserve"> </w:t>
-      </w:r>
-      <w:r>
-        <w:rPr>
-          <w:rFonts w:ascii="Arial" w:hAnsi="Arial" w:cs="Arial"/>
-          <w:sz w:val="22"/>
-          <w:szCs w:val="22"/>
-        </w:rPr>
-        <w:t>{{ start_date }} to {{ end_date</w:t>
-      </w:r>
-      <w:r>
-        <w:rPr>
-          <w:rFonts w:ascii="Arial" w:hAnsi="Arial" w:cs="Arial"/>
-          <w:sz w:val="22"/>
-          <w:szCs w:val="22"/>
-        </w:rPr>
-        <w:t xml:space="preserve"> </w:t>
-      </w:r>
-      <w:r>
-        <w:rPr>
-          <w:rFonts w:ascii="Arial" w:hAnsi="Arial" w:cs="Arial"/>
-          <w:sz w:val="22"/>
-          <w:szCs w:val="22"/>
-        </w:rPr>
-        <w:t>}}</w:t>
-      </w:r>
-      <w:r>
-        <w:rPr>
-          <w:rFonts w:ascii="Arial" w:hAnsi="Arial" w:cs="Arial"/>
-          <w:sz w:val="22"/>
-          <w:szCs w:val="22"/>
-        </w:rPr>
-        <w:t>.</w:t>
-      </w:r>
-      <w:r>
-        <w:rPr>
-          <w:rFonts w:ascii="Arial" w:hAnsi="Arial" w:cs="Arial"/>
-          <w:sz w:val="22"/>
-          <w:szCs w:val="22"/>
-        </w:rPr>
-        <w:t xml:space="preserve">{% endif %}{% if time_type == ‘One day’ </w:t>
-      </w:r>
-      <w:r>
-        <w:rPr>
-          <w:rFonts w:ascii="Arial" w:hAnsi="Arial" w:cs="Arial"/>
-          <w:sz w:val="22"/>
-          <w:szCs w:val="22"/>
-        </w:rPr>
-        <w:t>%}</w:t>
-      </w:r>
-      <w:r>
-        <w:rPr>
-          <w:rFonts w:ascii="Arial" w:hAnsi="Arial" w:cs="Arial"/>
-          <w:sz w:val="22"/>
-          <w:szCs w:val="22"/>
-        </w:rPr>
-        <w:t>The time off I am requesting is</w:t>
-      </w:r>
-      <w:r>
-        <w:rPr>
-          <w:rFonts w:ascii="Arial" w:hAnsi="Arial" w:cs="Arial"/>
-          <w:sz w:val="22"/>
-          <w:szCs w:val="22"/>
-        </w:rPr>
-        <w:t xml:space="preserve"> </w:t>
-      </w:r>
-      <w:r>
-        <w:rPr>
-          <w:rFonts w:ascii="Arial" w:hAnsi="Arial" w:cs="Arial"/>
-          <w:sz w:val="22"/>
-          <w:szCs w:val="22"/>
-        </w:rPr>
-        <w:t>{{ one_day_date }}.{% endif %}</w:t>
-      </w:r>
-    </w:p>
-    <w:p>
-      <w:pPr>
-        <w:rPr>
-          <w:rFonts w:ascii="Arial" w:hAnsi="Arial" w:cs="Arial"/>
-          <w:sz w:val="22"/>
-          <w:szCs w:val="22"/>
-        </w:rPr>
-      </w:pPr>
-    </w:p>
-    <w:p>
-      <w:pPr>
-        <w:rPr>
-          <w:rFonts w:ascii="Arial" w:hAnsi="Arial" w:cs="Arial"/>
-          <w:sz w:val="22"/>
-          <w:szCs w:val="22"/>
-        </w:rPr>
-      </w:pPr>
-      <w:r>
-        <w:rPr>
-          <w:rFonts w:ascii="Arial" w:hAnsi="Arial" w:cs="Arial"/>
-          <w:sz w:val="22"/>
-          <w:szCs w:val="22"/>
-        </w:rPr>
-        <w:t xml:space="preserve">If you would like me to provide documentation of these activities, please let me know. While I know now that I will need </w:t>
-      </w:r>
-      <w:r>
-        <w:rPr>
-          <w:rFonts w:ascii="Arial" w:hAnsi="Arial" w:cs="Arial"/>
-          <w:sz w:val="22"/>
-          <w:szCs w:val="22"/>
-        </w:rPr>
-        <w:t>{% if time_type == ‘One day’ %}this date{% else %}</w:t>
-      </w:r>
-      <w:r>
-        <w:rPr>
-          <w:rFonts w:ascii="Arial" w:hAnsi="Arial" w:cs="Arial"/>
-          <w:sz w:val="22"/>
-          <w:szCs w:val="22"/>
-        </w:rPr>
-        <w:t>these dates</w:t>
-      </w:r>
-      <w:r>
-        <w:rPr>
-          <w:rFonts w:ascii="Arial" w:hAnsi="Arial" w:cs="Arial"/>
-          <w:sz w:val="22"/>
-          <w:szCs w:val="22"/>
-        </w:rPr>
-        <w:t>{% endif %}</w:t>
-      </w:r>
-      <w:r>
-        <w:rPr>
-          <w:rFonts w:ascii="Arial" w:hAnsi="Arial" w:cs="Arial"/>
-          <w:sz w:val="22"/>
-          <w:szCs w:val="22"/>
-        </w:rPr>
         <w:t xml:space="preserve"> off, there may be other times which I cannot know in advance</w:t>
       </w:r>
       <w:r>
@@ -927,14 +919,6 @@
           <w:sz w:val="22"/>
           <w:szCs w:val="22"/>
         </w:rPr>
-        <w:t>}}</w:t>
-      </w:r>
-      <w:r>
-        <w:rPr>
-          <w:rFonts w:ascii="Arial" w:hAnsi="Arial" w:cs="Arial"/>
-          <w:sz w:val="22"/>
-          <w:szCs w:val="22"/>
-        </w:rPr>
         <w:t xml:space="preserve">{% </w:t>
       </w:r>
       <w:r>
@@ -951,15 +935,7 @@
           <w:sz w:val="22"/>
           <w:szCs w:val="22"/>
         </w:rPr>
-        <w:t xml:space="preserve"> %}</w:t>
-      </w:r>
-      <w:r>
-        <w:rPr>
-          <w:rFonts w:ascii="Arial" w:hAnsi="Arial" w:cs="Arial"/>
-          <w:sz w:val="22"/>
-          <w:szCs w:val="22"/>
-        </w:rPr>
-        <w:t>.{% else %}</w:t>
+        <w:t xml:space="preserve"> %}.{% else %}</w:t>
       </w:r>
       <w:r>
         <w:rPr>

</xml_diff>

<commit_message>
Expanded types of violence covered by VESSA
</commit_message>
<xml_diff>
--- a/docassemble/RequestTimeOffWorkDueToDomesticViolence/data/templates/vessa_letter_da_template.docx
+++ b/docassemble/RequestTimeOffWorkDueToDomesticViolence/data/templates/vessa_letter_da_template.docx
@@ -1,6 +1,6 @@
 
 <file path=word/document.xml><?xml version="1.0" encoding="utf-8"?>
-<w:document xmlns:wpc="http://schemas.microsoft.com/office/word/2010/wordprocessingCanvas" xmlns:cx="http://schemas.microsoft.com/office/drawing/2014/chartex" xmlns:cx1="http://schemas.microsoft.com/office/drawing/2015/9/8/chartex" xmlns:cx2="http://schemas.microsoft.com/office/drawing/2015/10/21/chartex" xmlns:cx3="http://schemas.microsoft.com/office/drawing/2016/5/9/chartex" xmlns:cx4="http://schemas.microsoft.com/office/drawing/2016/5/10/chartex" xmlns:cx5="http://schemas.microsoft.com/office/drawing/2016/5/11/chartex" xmlns:cx6="http://schemas.microsoft.com/office/drawing/2016/5/12/chartex" xmlns:cx7="http://schemas.microsoft.com/office/drawing/2016/5/13/chartex" xmlns:cx8="http://schemas.microsoft.com/office/drawing/2016/5/14/chartex" xmlns:mc="http://schemas.openxmlformats.org/markup-compatibility/2006" xmlns:aink="http://schemas.microsoft.com/office/drawing/2016/ink" xmlns:am3d="http://schemas.microsoft.com/office/drawing/2017/model3d" xmlns:o="urn:schemas-microsoft-com:office:office" xmlns:oel="http://schemas.microsoft.com/office/2019/extlst" xmlns:r="http://schemas.openxmlformats.org/officeDocument/2006/relationships" xmlns:m="http://schemas.openxmlformats.org/officeDocument/2006/math" xmlns:v="urn:schemas-microsoft-com:vml" xmlns:wp14="http://schemas.microsoft.com/office/word/2010/wordprocessingDrawing" xmlns:wp="http://schemas.openxmlformats.org/drawingml/2006/wordprocessingDrawing" xmlns:w10="urn:schemas-microsoft-com:office:word" xmlns:w="http://schemas.openxmlformats.org/wordprocessingml/2006/main" xmlns:w14="http://schemas.microsoft.com/office/word/2010/wordml" xmlns:w15="http://schemas.microsoft.com/office/word/2012/wordml" xmlns:w16cex="http://schemas.microsoft.com/office/word/2018/wordml/cex" xmlns:w16cid="http://schemas.microsoft.com/office/word/2016/wordml/cid" xmlns:w16="http://schemas.microsoft.com/office/word/2018/wordml" xmlns:w16sdtdh="http://schemas.microsoft.com/office/word/2020/wordml/sdtdatahash" xmlns:w16se="http://schemas.microsoft.com/office/word/2015/wordml/symex" xmlns:wpg="http://schemas.microsoft.com/office/word/2010/wordprocessingGroup" xmlns:wpi="http://schemas.microsoft.com/office/word/2010/wordprocessingInk" xmlns:wne="http://schemas.microsoft.com/office/word/2006/wordml" xmlns:wps="http://schemas.microsoft.com/office/word/2010/wordprocessingShape" mc:Ignorable="w14 w15 w16se w16cid w16 w16cex w16sdtdh wp14">
+<w:document xmlns:wpc="http://schemas.microsoft.com/office/word/2010/wordprocessingCanvas" xmlns:cx="http://schemas.microsoft.com/office/drawing/2014/chartex" xmlns:cx1="http://schemas.microsoft.com/office/drawing/2015/9/8/chartex" xmlns:cx2="http://schemas.microsoft.com/office/drawing/2015/10/21/chartex" xmlns:cx3="http://schemas.microsoft.com/office/drawing/2016/5/9/chartex" xmlns:cx4="http://schemas.microsoft.com/office/drawing/2016/5/10/chartex" xmlns:cx5="http://schemas.microsoft.com/office/drawing/2016/5/11/chartex" xmlns:cx6="http://schemas.microsoft.com/office/drawing/2016/5/12/chartex" xmlns:cx7="http://schemas.microsoft.com/office/drawing/2016/5/13/chartex" xmlns:cx8="http://schemas.microsoft.com/office/drawing/2016/5/14/chartex" xmlns:mc="http://schemas.openxmlformats.org/markup-compatibility/2006" xmlns:aink="http://schemas.microsoft.com/office/drawing/2016/ink" xmlns:am3d="http://schemas.microsoft.com/office/drawing/2017/model3d" xmlns:o="urn:schemas-microsoft-com:office:office" xmlns:oel="http://schemas.microsoft.com/office/2019/extlst" xmlns:r="http://schemas.openxmlformats.org/officeDocument/2006/relationships" xmlns:m="http://schemas.openxmlformats.org/officeDocument/2006/math" xmlns:v="urn:schemas-microsoft-com:vml" xmlns:wp14="http://schemas.microsoft.com/office/word/2010/wordprocessingDrawing" xmlns:wp="http://schemas.openxmlformats.org/drawingml/2006/wordprocessingDrawing" xmlns:w10="urn:schemas-microsoft-com:office:word" xmlns:w="http://schemas.openxmlformats.org/wordprocessingml/2006/main" xmlns:w14="http://schemas.microsoft.com/office/word/2010/wordml" xmlns:w15="http://schemas.microsoft.com/office/word/2012/wordml" xmlns:w16cex="http://schemas.microsoft.com/office/word/2018/wordml/cex" xmlns:w16cid="http://schemas.microsoft.com/office/word/2016/wordml/cid" xmlns:w16="http://schemas.microsoft.com/office/word/2018/wordml" xmlns:w16du="http://schemas.microsoft.com/office/word/2023/wordml/word16du" xmlns:w16sdtdh="http://schemas.microsoft.com/office/word/2020/wordml/sdtdatahash" xmlns:w16sdtfl="http://schemas.microsoft.com/office/word/2024/wordml/sdtformatlock" xmlns:w16se="http://schemas.microsoft.com/office/word/2015/wordml/symex" xmlns:wpg="http://schemas.microsoft.com/office/word/2010/wordprocessingGroup" xmlns:wpi="http://schemas.microsoft.com/office/word/2010/wordprocessingInk" xmlns:wne="http://schemas.microsoft.com/office/word/2006/wordml" xmlns:wps="http://schemas.microsoft.com/office/word/2010/wordprocessingShape" mc:Ignorable="w14 w15 w16se w16cid w16 w16cex w16sdtdh w16sdtfl w16du wp14">
   <w:body>
     <w:p>
       <w:pPr>
@@ -351,7 +351,39 @@
           <w:sz w:val="22"/>
           <w:szCs w:val="22"/>
         </w:rPr>
-        <w:t xml:space="preserve"> of domestic and/or sexual violence and for employees who have a family or household member who is a </w:t>
+        <w:t xml:space="preserve"> of domestic</w:t>
+      </w:r>
+      <w:r>
+        <w:rPr>
+          <w:rFonts w:ascii="Arial" w:hAnsi="Arial" w:cs="Arial"/>
+          <w:sz w:val="22"/>
+          <w:szCs w:val="22"/>
+        </w:rPr>
+        <w:t xml:space="preserve"> violence,</w:t>
+      </w:r>
+      <w:r>
+        <w:rPr>
+          <w:rFonts w:ascii="Arial" w:hAnsi="Arial" w:cs="Arial"/>
+          <w:sz w:val="22"/>
+          <w:szCs w:val="22"/>
+        </w:rPr>
+        <w:t xml:space="preserve"> sexual violence</w:t>
+      </w:r>
+      <w:r>
+        <w:rPr>
+          <w:rFonts w:ascii="Arial" w:hAnsi="Arial" w:cs="Arial"/>
+          <w:sz w:val="22"/>
+          <w:szCs w:val="22"/>
+        </w:rPr>
+        <w:t>, gender-based violence, stalking, or other violence,</w:t>
+      </w:r>
+      <w:r>
+        <w:rPr>
+          <w:rFonts w:ascii="Arial" w:hAnsi="Arial" w:cs="Arial"/>
+          <w:sz w:val="22"/>
+          <w:szCs w:val="22"/>
+        </w:rPr>
+        <w:t xml:space="preserve"> and for employees who have a family or household member who is a </w:t>
       </w:r>
       <w:r>
         <w:rPr>
@@ -367,7 +399,7 @@
           <w:sz w:val="22"/>
           <w:szCs w:val="22"/>
         </w:rPr>
-        <w:t>, and who claim protection under that law.</w:t>
+        <w:t xml:space="preserve"> and who claim protection under that law.</w:t>
       </w:r>
       <w:r>
         <w:rPr>
@@ -433,7 +465,7 @@
           <w:sz w:val="22"/>
           <w:szCs w:val="22"/>
         </w:rPr>
-        <w:t xml:space="preserve"> of domestic or sexual violence or because they requested an adjustment to their work schedule to cope with the violence and its many effects. VESSA also specifically requires that an employer reasonably accommodate any known work-related limitations resulting from the domestic or sexual violen</w:t>
+        <w:t xml:space="preserve"> of violence or because they requested an adjustment to their work schedule to cope with the violence and its many effects. VESSA also specifically requires that an employer reasonably accommodate any known work-related limitations resulting from the violen</w:t>
       </w:r>
       <w:r>
         <w:rPr>
@@ -1578,7 +1610,7 @@
 </file>
 
 <file path=word/styles.xml><?xml version="1.0" encoding="utf-8"?>
-<w:styles xmlns:mc="http://schemas.openxmlformats.org/markup-compatibility/2006" xmlns:r="http://schemas.openxmlformats.org/officeDocument/2006/relationships" xmlns:w="http://schemas.openxmlformats.org/wordprocessingml/2006/main" xmlns:w14="http://schemas.microsoft.com/office/word/2010/wordml" xmlns:w15="http://schemas.microsoft.com/office/word/2012/wordml" xmlns:w16cex="http://schemas.microsoft.com/office/word/2018/wordml/cex" xmlns:w16cid="http://schemas.microsoft.com/office/word/2016/wordml/cid" xmlns:w16="http://schemas.microsoft.com/office/word/2018/wordml" xmlns:w16sdtdh="http://schemas.microsoft.com/office/word/2020/wordml/sdtdatahash" xmlns:w16se="http://schemas.microsoft.com/office/word/2015/wordml/symex" mc:Ignorable="w14 w15 w16se w16cid w16 w16cex w16sdtdh">
+<w:styles xmlns:mc="http://schemas.openxmlformats.org/markup-compatibility/2006" xmlns:r="http://schemas.openxmlformats.org/officeDocument/2006/relationships" xmlns:w="http://schemas.openxmlformats.org/wordprocessingml/2006/main" xmlns:w14="http://schemas.microsoft.com/office/word/2010/wordml" xmlns:w15="http://schemas.microsoft.com/office/word/2012/wordml" xmlns:w16cex="http://schemas.microsoft.com/office/word/2018/wordml/cex" xmlns:w16cid="http://schemas.microsoft.com/office/word/2016/wordml/cid" xmlns:w16="http://schemas.microsoft.com/office/word/2018/wordml" xmlns:w16du="http://schemas.microsoft.com/office/word/2023/wordml/word16du" xmlns:w16sdtdh="http://schemas.microsoft.com/office/word/2020/wordml/sdtdatahash" xmlns:w16sdtfl="http://schemas.microsoft.com/office/word/2024/wordml/sdtformatlock" xmlns:w16se="http://schemas.microsoft.com/office/word/2015/wordml/symex" mc:Ignorable="w14 w15 w16se w16cid w16 w16cex w16sdtdh w16sdtfl w16du">
   <w:docDefaults>
     <w:rPrDefault>
       <w:rPr>

</xml_diff>